<commit_message>
Sales Tax Problem Solved with Java
</commit_message>
<xml_diff>
--- a/Problem_Solution_Details.docx
+++ b/Problem_Solution_Details.docx
@@ -83,7 +83,21 @@
         <w:rPr>
           <w:rFonts w:ascii="Courier New" w:hAnsi="Courier New" w:cs="Courier New"/>
         </w:rPr>
-        <w:t>When I purchase items I receive a receipt which lists the name of all the items and their price (including tax), finishing with the total cost of the items, and the total amounts of sales taxes paid. The rounding rules for sales tax are that for a tax rate of n%, a shelf price of p contains (np/100 rounded up to the nearest 0.05) amount of sales tax.</w:t>
+        <w:t xml:space="preserve">When I purchase </w:t>
+      </w:r>
+      <w:proofErr w:type="gramStart"/>
+      <w:r>
+        <w:rPr>
+          <w:rFonts w:ascii="Courier New" w:hAnsi="Courier New" w:cs="Courier New"/>
+        </w:rPr>
+        <w:t>items</w:t>
+      </w:r>
+      <w:proofErr w:type="gramEnd"/>
+      <w:r>
+        <w:rPr>
+          <w:rFonts w:ascii="Courier New" w:hAnsi="Courier New" w:cs="Courier New"/>
+        </w:rPr>
+        <w:t xml:space="preserve"> I receive a receipt which lists the name of all the items and their price (including tax), finishing with the total cost of the items, and the total amounts of sales taxes paid. The rounding rules for sales tax are that for a tax rate of n%, a shelf price of p contains (np/100 rounded up to the nearest 0.05) amount of sales tax.</w:t>
       </w:r>
     </w:p>
     <w:p>
@@ -682,7 +696,10 @@
     </w:p>
     <w:p>
       <w:pPr>
-        <w:pStyle w:val="PlainText"/>
+        <w:autoSpaceDE w:val="0"/>
+        <w:autoSpaceDN w:val="0"/>
+        <w:adjustRightInd w:val="0"/>
+        <w:spacing w:after="0" w:line="240" w:lineRule="auto"/>
         <w:rPr>
           <w:rFonts w:ascii="Courier New" w:hAnsi="Courier New" w:cs="Courier New"/>
         </w:rPr>
@@ -692,6 +709,48 @@
           <w:rFonts w:ascii="Courier New" w:hAnsi="Courier New" w:cs="Courier New"/>
         </w:rPr>
         <w:t>Solution is provided in Java.</w:t>
+      </w:r>
+      <w:r>
+        <w:rPr>
+          <w:rFonts w:ascii="Courier New" w:hAnsi="Courier New" w:cs="Courier New"/>
+        </w:rPr>
+        <w:t xml:space="preserve"> </w:t>
+      </w:r>
+      <w:r>
+        <w:rPr>
+          <w:rFonts w:ascii="Courier New" w:hAnsi="Courier New" w:cs="Courier New"/>
+        </w:rPr>
+        <w:t xml:space="preserve">Source code is available </w:t>
+      </w:r>
+      <w:proofErr w:type="gramStart"/>
+      <w:r>
+        <w:rPr>
+          <w:rFonts w:ascii="Courier New" w:hAnsi="Courier New" w:cs="Courier New"/>
+        </w:rPr>
+        <w:t xml:space="preserve">in </w:t>
+      </w:r>
+      <w:r>
+        <w:rPr>
+          <w:rFonts w:ascii="Courier New" w:hAnsi="Courier New" w:cs="Courier New"/>
+          <w:i/>
+          <w:iCs/>
+        </w:rPr>
+        <w:t>.</w:t>
+      </w:r>
+      <w:proofErr w:type="gramEnd"/>
+      <w:r>
+        <w:rPr>
+          <w:rFonts w:ascii="Courier New" w:hAnsi="Courier New" w:cs="Courier New"/>
+          <w:i/>
+          <w:iCs/>
+        </w:rPr>
+        <w:t xml:space="preserve">/src </w:t>
+      </w:r>
+      <w:r>
+        <w:rPr>
+          <w:rFonts w:ascii="Courier New" w:hAnsi="Courier New" w:cs="Courier New"/>
+        </w:rPr>
+        <w:t>folder.</w:t>
       </w:r>
     </w:p>
     <w:p>
@@ -836,7 +895,14 @@
         <w:rPr>
           <w:rFonts w:ascii="Courier New" w:hAnsi="Courier New" w:cs="Courier New"/>
         </w:rPr>
-        <w:t xml:space="preserve">Import this Java project in your IDE with the given specifications for environment setup and run the project or “SalesTaxApplication.java” present in </w:t>
+        <w:t xml:space="preserve">Import this Java project in your IDE with the given specifications for environment setup and run the project or “SalesTaxApplication.java” present </w:t>
+      </w:r>
+      <w:proofErr w:type="gramStart"/>
+      <w:r>
+        <w:rPr>
+          <w:rFonts w:ascii="Courier New" w:hAnsi="Courier New" w:cs="Courier New"/>
+        </w:rPr>
+        <w:t xml:space="preserve">in </w:t>
       </w:r>
       <w:r>
         <w:rPr>
@@ -844,7 +910,16 @@
           <w:i/>
           <w:iCs/>
         </w:rPr>
-        <w:t>./</w:t>
+        <w:t>.</w:t>
+      </w:r>
+      <w:proofErr w:type="gramEnd"/>
+      <w:r>
+        <w:rPr>
+          <w:rFonts w:ascii="Courier New" w:hAnsi="Courier New" w:cs="Courier New"/>
+          <w:i/>
+          <w:iCs/>
+        </w:rPr>
+        <w:t>/</w:t>
       </w:r>
       <w:r>
         <w:rPr>
@@ -1313,7 +1388,6 @@
         <w:rPr>
           <w:rFonts w:ascii="Courier New" w:hAnsi="Courier New" w:cs="Courier New"/>
         </w:rPr>
-        <w:lastRenderedPageBreak/>
         <w:t>OUTPUT (with no command line argument):</w:t>
       </w:r>
     </w:p>
@@ -1545,22 +1619,50 @@
         <w:rPr>
           <w:rFonts w:ascii="Courier New" w:hAnsi="Courier New" w:cs="Courier New"/>
         </w:rPr>
-        <w:t>2 imported box of chocolates at 10.00</w:t>
-      </w:r>
-    </w:p>
-    <w:p>
-      <w:pPr>
-        <w:pStyle w:val="PlainText"/>
-        <w:jc w:val="both"/>
-        <w:rPr>
-          <w:rFonts w:ascii="Courier New" w:hAnsi="Courier New" w:cs="Courier New"/>
-        </w:rPr>
-      </w:pPr>
-      <w:r>
-        <w:rPr>
-          <w:rFonts w:ascii="Courier New" w:hAnsi="Courier New" w:cs="Courier New"/>
-        </w:rPr>
-        <w:t>3 imported bottle of perfume at 47.50</w:t>
+        <w:t xml:space="preserve">2 imported </w:t>
+      </w:r>
+      <w:proofErr w:type="gramStart"/>
+      <w:r>
+        <w:rPr>
+          <w:rFonts w:ascii="Courier New" w:hAnsi="Courier New" w:cs="Courier New"/>
+        </w:rPr>
+        <w:t>box</w:t>
+      </w:r>
+      <w:proofErr w:type="gramEnd"/>
+      <w:r>
+        <w:rPr>
+          <w:rFonts w:ascii="Courier New" w:hAnsi="Courier New" w:cs="Courier New"/>
+        </w:rPr>
+        <w:t xml:space="preserve"> of chocolates at 10.00</w:t>
+      </w:r>
+    </w:p>
+    <w:p>
+      <w:pPr>
+        <w:pStyle w:val="PlainText"/>
+        <w:jc w:val="both"/>
+        <w:rPr>
+          <w:rFonts w:ascii="Courier New" w:hAnsi="Courier New" w:cs="Courier New"/>
+        </w:rPr>
+      </w:pPr>
+      <w:r>
+        <w:rPr>
+          <w:rFonts w:ascii="Courier New" w:hAnsi="Courier New" w:cs="Courier New"/>
+        </w:rPr>
+        <w:t xml:space="preserve">3 imported </w:t>
+      </w:r>
+      <w:proofErr w:type="gramStart"/>
+      <w:r>
+        <w:rPr>
+          <w:rFonts w:ascii="Courier New" w:hAnsi="Courier New" w:cs="Courier New"/>
+        </w:rPr>
+        <w:t>bottle</w:t>
+      </w:r>
+      <w:proofErr w:type="gramEnd"/>
+      <w:r>
+        <w:rPr>
+          <w:rFonts w:ascii="Courier New" w:hAnsi="Courier New" w:cs="Courier New"/>
+        </w:rPr>
+        <w:t xml:space="preserve"> of perfume at 47.50</w:t>
       </w:r>
     </w:p>
     <w:p>

</xml_diff>